<commit_message>
Actualizacion instrucciones sesion 1, 2 y 3
</commit_message>
<xml_diff>
--- a/Componentes_Prácticos/sesion_1/CP_Java sesión_1_Semana_1_.docx
+++ b/Componentes_Prácticos/sesion_1/CP_Java sesión_1_Semana_1_.docx
@@ -1233,373 +1233,6 @@
       <w:r>
         <w:t>Total vendido:133600</w:t>
       </w:r>
-    </w:p>
-    <w:p>
-      <w:pPr>
-        <w:widowControl w:val="0"/>
-        <w:spacing w:line="240" w:lineRule="auto"/>
-        <w:jc w:val="both"/>
-      </w:pPr>
-    </w:p>
-    <w:p>
-      <w:pPr>
-        <w:widowControl w:val="0"/>
-        <w:spacing w:line="240" w:lineRule="auto"/>
-        <w:jc w:val="both"/>
-        <w:rPr>
-          <w:b/>
-          <w:bCs/>
-        </w:rPr>
-      </w:pPr>
-      <w:r>
-        <w:rPr>
-          <w:b/>
-          <w:bCs/>
-        </w:rPr>
-        <w:t>Desarrollo:</w:t>
-      </w:r>
-    </w:p>
-    <w:p>
-      <w:pPr>
-        <w:widowControl w:val="0"/>
-        <w:spacing w:line="240" w:lineRule="auto"/>
-        <w:jc w:val="both"/>
-        <w:rPr>
-          <w:b/>
-          <w:bCs/>
-        </w:rPr>
-      </w:pPr>
-    </w:p>
-    <w:p>
-      <w:pPr>
-        <w:widowControl w:val="0"/>
-        <w:spacing w:line="240" w:lineRule="auto"/>
-        <w:jc w:val="both"/>
-        <w:rPr>
-          <w:b/>
-          <w:bCs/>
-        </w:rPr>
-      </w:pPr>
-      <w:r>
-        <w:rPr>
-          <w:b/>
-          <w:bCs/>
-        </w:rPr>
-        <w:t>Requisitos:</w:t>
-      </w:r>
-    </w:p>
-    <w:p>
-      <w:pPr>
-        <w:pStyle w:val="Prrafodelista"/>
-        <w:widowControl w:val="0"/>
-        <w:numPr>
-          <w:ilvl w:val="0"/>
-          <w:numId w:val="2"/>
-        </w:numPr>
-        <w:spacing w:line="240" w:lineRule="auto"/>
-        <w:jc w:val="both"/>
-        <w:rPr>
-          <w:b/>
-          <w:bCs/>
-          <w:lang w:val="pt-BR"/>
-        </w:rPr>
-      </w:pPr>
-      <w:r>
-        <w:rPr>
-          <w:b/>
-          <w:bCs/>
-          <w:lang w:val="pt-BR"/>
-        </w:rPr>
-        <w:t xml:space="preserve">Visual Studio Code (Seguir </w:t>
-      </w:r>
-      <w:r>
-        <w:rPr>
-          <w:b/>
-          <w:bCs/>
-          <w:lang w:val="pt-BR"/>
-        </w:rPr>
-        <w:t>vídeo tutorial)</w:t>
-      </w:r>
-    </w:p>
-    <w:p>
-      <w:pPr>
-        <w:pStyle w:val="Prrafodelista"/>
-        <w:widowControl w:val="0"/>
-        <w:numPr>
-          <w:ilvl w:val="0"/>
-          <w:numId w:val="2"/>
-        </w:numPr>
-        <w:spacing w:line="240" w:lineRule="auto"/>
-        <w:jc w:val="both"/>
-        <w:rPr>
-          <w:b/>
-          <w:bCs/>
-          <w:lang w:val="es-CO"/>
-        </w:rPr>
-      </w:pPr>
-      <w:r>
-        <w:rPr>
-          <w:b/>
-          <w:bCs/>
-          <w:lang w:val="es-CO"/>
-        </w:rPr>
-        <w:t>Java Extension Pack en Visual Stud</w:t>
-      </w:r>
-      <w:r>
-        <w:rPr>
-          <w:b/>
-          <w:bCs/>
-          <w:lang w:val="es-CO"/>
-        </w:rPr>
-        <w:t>io Code (Seguir video tutorial)</w:t>
-      </w:r>
-    </w:p>
-    <w:p>
-      <w:pPr>
-        <w:widowControl w:val="0"/>
-        <w:spacing w:line="240" w:lineRule="auto"/>
-        <w:jc w:val="both"/>
-      </w:pPr>
-    </w:p>
-    <w:p>
-      <w:pPr>
-        <w:widowControl w:val="0"/>
-        <w:spacing w:line="240" w:lineRule="auto"/>
-        <w:jc w:val="both"/>
-        <w:rPr>
-          <w:b/>
-          <w:bCs/>
-        </w:rPr>
-      </w:pPr>
-      <w:r>
-        <w:rPr>
-          <w:b/>
-          <w:bCs/>
-        </w:rPr>
-        <w:t>Pasos:</w:t>
-      </w:r>
-    </w:p>
-    <w:p>
-      <w:pPr>
-        <w:pStyle w:val="Prrafodelista"/>
-        <w:widowControl w:val="0"/>
-        <w:numPr>
-          <w:ilvl w:val="0"/>
-          <w:numId w:val="1"/>
-        </w:numPr>
-        <w:spacing w:line="240" w:lineRule="auto"/>
-        <w:jc w:val="both"/>
-      </w:pPr>
-      <w:r>
-        <w:t>Crea un nuevo proyecto en VS Code utilizando java como lenguaje de programación (Seguir video tutorial).</w:t>
-      </w:r>
-    </w:p>
-    <w:p>
-      <w:pPr>
-        <w:pStyle w:val="Prrafodelista"/>
-        <w:widowControl w:val="0"/>
-        <w:numPr>
-          <w:ilvl w:val="0"/>
-          <w:numId w:val="1"/>
-        </w:numPr>
-        <w:spacing w:line="240" w:lineRule="auto"/>
-        <w:jc w:val="both"/>
-      </w:pPr>
-      <w:r>
-        <w:t>Cambiar el nombre del archivo App.java por Ejemplo1.java y borrar todo su contenido.</w:t>
-      </w:r>
-    </w:p>
-    <w:p>
-      <w:pPr>
-        <w:pStyle w:val="Prrafodelista"/>
-        <w:widowControl w:val="0"/>
-        <w:numPr>
-          <w:ilvl w:val="0"/>
-          <w:numId w:val="1"/>
-        </w:numPr>
-        <w:spacing w:line="240" w:lineRule="auto"/>
-        <w:jc w:val="both"/>
-      </w:pPr>
-      <w:r>
-        <w:t xml:space="preserve">Copiar el texto del archivo Ejemplo1.txt suministrado y pegarlo en el archivo </w:t>
-      </w:r>
-      <w:r>
-        <w:lastRenderedPageBreak/>
-        <w:t>Ejemplo1.java.</w:t>
-      </w:r>
-    </w:p>
-    <w:p>
-      <w:pPr>
-        <w:pStyle w:val="Prrafodelista"/>
-        <w:widowControl w:val="0"/>
-        <w:numPr>
-          <w:ilvl w:val="0"/>
-          <w:numId w:val="1"/>
-        </w:numPr>
-        <w:spacing w:line="240" w:lineRule="auto"/>
-        <w:jc w:val="both"/>
-      </w:pPr>
-      <w:r>
-        <w:t>Ejecutar el archivo Ejemplo1.java</w:t>
-      </w:r>
-    </w:p>
-    <w:p>
-      <w:pPr>
-        <w:pStyle w:val="Prrafodelista"/>
-        <w:widowControl w:val="0"/>
-        <w:spacing w:line="240" w:lineRule="auto"/>
-        <w:jc w:val="both"/>
-      </w:pPr>
-    </w:p>
-    <w:p>
-      <w:pPr>
-        <w:pStyle w:val="Prrafodelista"/>
-        <w:widowControl w:val="0"/>
-        <w:spacing w:line="240" w:lineRule="auto"/>
-        <w:jc w:val="both"/>
-      </w:pPr>
-      <w:r>
-        <w:t>Para ejecutar el ejemplo 2, siga los siguientes pasos.</w:t>
-      </w:r>
-    </w:p>
-    <w:p>
-      <w:pPr>
-        <w:pStyle w:val="Prrafodelista"/>
-        <w:widowControl w:val="0"/>
-        <w:numPr>
-          <w:ilvl w:val="0"/>
-          <w:numId w:val="1"/>
-        </w:numPr>
-        <w:spacing w:line="240" w:lineRule="auto"/>
-        <w:jc w:val="both"/>
-      </w:pPr>
-      <w:r>
-        <w:t xml:space="preserve">Clic derecho </w:t>
-      </w:r>
-      <w:r>
-        <w:t>en</w:t>
-      </w:r>
-      <w:r>
-        <w:t xml:space="preserve"> la carpeta src </w:t>
-      </w:r>
-      <w:r>
-        <w:t>que se visualiza</w:t>
-      </w:r>
-      <w:r>
-        <w:t xml:space="preserve"> VS Code</w:t>
-      </w:r>
-      <w:r>
-        <w:t xml:space="preserve">, cree un nuevo archivo </w:t>
-      </w:r>
-      <w:r>
-        <w:t>seleccion</w:t>
-      </w:r>
-      <w:r>
-        <w:t xml:space="preserve">ando </w:t>
-      </w:r>
-      <w:r>
-        <w:t>New File,</w:t>
-      </w:r>
-      <w:r>
-        <w:t xml:space="preserve"> y</w:t>
-      </w:r>
-      <w:r>
-        <w:t xml:space="preserve"> </w:t>
-      </w:r>
-      <w:r>
-        <w:t>nómbrelo</w:t>
-      </w:r>
-      <w:r>
-        <w:t xml:space="preserve"> con Ejemplo2.java</w:t>
-      </w:r>
-      <w:r>
-        <w:t xml:space="preserve"> (Sin espacios)</w:t>
-      </w:r>
-      <w:r>
-        <w:t>.</w:t>
-      </w:r>
-    </w:p>
-    <w:p>
-      <w:pPr>
-        <w:pStyle w:val="Prrafodelista"/>
-        <w:widowControl w:val="0"/>
-        <w:numPr>
-          <w:ilvl w:val="0"/>
-          <w:numId w:val="1"/>
-        </w:numPr>
-        <w:spacing w:line="240" w:lineRule="auto"/>
-        <w:jc w:val="both"/>
-      </w:pPr>
-      <w:r>
-        <w:t>Borre el contenido del archivo Ejemplo2.java.</w:t>
-      </w:r>
-    </w:p>
-    <w:p>
-      <w:pPr>
-        <w:pStyle w:val="Prrafodelista"/>
-        <w:widowControl w:val="0"/>
-        <w:numPr>
-          <w:ilvl w:val="0"/>
-          <w:numId w:val="1"/>
-        </w:numPr>
-        <w:spacing w:line="240" w:lineRule="auto"/>
-        <w:jc w:val="both"/>
-      </w:pPr>
-      <w:r>
-        <w:t xml:space="preserve">Copie el contenido del archivo Ejemplo2.txt </w:t>
-      </w:r>
-      <w:r>
-        <w:t xml:space="preserve">suministrado </w:t>
-      </w:r>
-      <w:r>
-        <w:t xml:space="preserve">y </w:t>
-      </w:r>
-      <w:r>
-        <w:t>péguelo</w:t>
-      </w:r>
-      <w:r>
-        <w:t xml:space="preserve"> en el archivo anteriormente creado.</w:t>
-      </w:r>
-    </w:p>
-    <w:p>
-      <w:pPr>
-        <w:pStyle w:val="Prrafodelista"/>
-        <w:widowControl w:val="0"/>
-        <w:numPr>
-          <w:ilvl w:val="0"/>
-          <w:numId w:val="1"/>
-        </w:numPr>
-        <w:spacing w:line="240" w:lineRule="auto"/>
-        <w:jc w:val="both"/>
-      </w:pPr>
-      <w:r>
-        <w:t>Ejecutar el archivo Ejemplo2.java</w:t>
-      </w:r>
-    </w:p>
-    <w:p>
-      <w:pPr>
-        <w:widowControl w:val="0"/>
-        <w:spacing w:line="240" w:lineRule="auto"/>
-        <w:jc w:val="both"/>
-      </w:pPr>
-    </w:p>
-    <w:p>
-      <w:pPr>
-        <w:pStyle w:val="Prrafodelista"/>
-        <w:widowControl w:val="0"/>
-        <w:spacing w:line="240" w:lineRule="auto"/>
-        <w:jc w:val="both"/>
-      </w:pPr>
-      <w:r>
-        <w:t>Para ejecutar del ejemplo 3 en adelante, siga los pasos para la ejecución del ejemplo 2 utilizando el nombre de archivo adecuado de acuerdo al ejemplo a desarrollar (Ejemplo3.java, Ejemplo4.java, Ejemplo5.java, Ejemplo6.java, Ejemplo7.java, según sea el caso)</w:t>
-      </w:r>
-    </w:p>
-    <w:p>
-      <w:pPr>
-        <w:widowControl w:val="0"/>
-        <w:spacing w:line="240" w:lineRule="auto"/>
-        <w:jc w:val="both"/>
-      </w:pPr>
     </w:p>
     <w:p>
       <w:pPr>

</xml_diff>